<commit_message>
Tests unitaires : creation d'un evenement #18
</commit_message>
<xml_diff>
--- a/TicketsJO/Documentattions/Test Unitaires.docx
+++ b/TicketsJO/Documentattions/Test Unitaires.docx
@@ -66,7 +66,7 @@
         </w:rPr>
         <w:drawing>
           <wp:inline distT="0" distB="0" distL="0" distR="0">
-            <wp:extent cx="6676465" cy="3909060"/>
+            <wp:extent cx="6442203" cy="3771900"/>
             <wp:effectExtent l="19050" t="0" r="0" b="0"/>
             <wp:docPr id="1" name="Image 1"/>
             <wp:cNvGraphicFramePr>
@@ -91,7 +91,160 @@
                   <pic:spPr bwMode="auto">
                     <a:xfrm>
                       <a:off x="0" y="0"/>
-                      <a:ext cx="6680884" cy="3911647"/>
+                      <a:ext cx="6450068" cy="3776505"/>
+                    </a:xfrm>
+                    <a:prstGeom prst="rect">
+                      <a:avLst/>
+                    </a:prstGeom>
+                    <a:noFill/>
+                    <a:ln w="9525">
+                      <a:noFill/>
+                      <a:miter lim="800000"/>
+                      <a:headEnd/>
+                      <a:tailEnd/>
+                    </a:ln>
+                  </pic:spPr>
+                </pic:pic>
+              </a:graphicData>
+            </a:graphic>
+          </wp:inline>
+        </w:drawing>
+      </w:r>
+    </w:p>
+    <w:p>
+      <w:pPr>
+        <w:rPr>
+          <w:sz w:val="28"/>
+          <w:szCs w:val="28"/>
+        </w:rPr>
+      </w:pPr>
+    </w:p>
+    <w:p>
+      <w:pPr>
+        <w:pStyle w:val="Paragraphedeliste"/>
+        <w:numPr>
+          <w:ilvl w:val="0"/>
+          <w:numId w:val="1"/>
+        </w:numPr>
+        <w:rPr>
+          <w:sz w:val="28"/>
+          <w:szCs w:val="28"/>
+        </w:rPr>
+      </w:pPr>
+      <w:r>
+        <w:rPr>
+          <w:sz w:val="28"/>
+          <w:szCs w:val="28"/>
+        </w:rPr>
+        <w:t>Test de la creation d’unj événement par l’administrateur</w:t>
+      </w:r>
+    </w:p>
+    <w:p>
+      <w:pPr>
+        <w:rPr>
+          <w:sz w:val="28"/>
+          <w:szCs w:val="28"/>
+        </w:rPr>
+      </w:pPr>
+    </w:p>
+    <w:p>
+      <w:pPr>
+        <w:rPr>
+          <w:sz w:val="28"/>
+          <w:szCs w:val="28"/>
+        </w:rPr>
+      </w:pPr>
+    </w:p>
+    <w:p>
+      <w:pPr>
+        <w:rPr>
+          <w:sz w:val="28"/>
+          <w:szCs w:val="28"/>
+        </w:rPr>
+      </w:pPr>
+    </w:p>
+    <w:p>
+      <w:pPr>
+        <w:rPr>
+          <w:sz w:val="28"/>
+          <w:szCs w:val="28"/>
+        </w:rPr>
+      </w:pPr>
+    </w:p>
+    <w:p>
+      <w:pPr>
+        <w:rPr>
+          <w:sz w:val="28"/>
+          <w:szCs w:val="28"/>
+        </w:rPr>
+      </w:pPr>
+    </w:p>
+    <w:p>
+      <w:pPr>
+        <w:rPr>
+          <w:sz w:val="28"/>
+          <w:szCs w:val="28"/>
+        </w:rPr>
+      </w:pPr>
+    </w:p>
+    <w:p>
+      <w:pPr>
+        <w:rPr>
+          <w:sz w:val="28"/>
+          <w:szCs w:val="28"/>
+        </w:rPr>
+      </w:pPr>
+    </w:p>
+    <w:p>
+      <w:pPr>
+        <w:rPr>
+          <w:sz w:val="28"/>
+          <w:szCs w:val="28"/>
+        </w:rPr>
+      </w:pPr>
+    </w:p>
+    <w:p>
+      <w:pPr>
+        <w:rPr>
+          <w:sz w:val="28"/>
+          <w:szCs w:val="28"/>
+        </w:rPr>
+      </w:pPr>
+      <w:r>
+        <w:rPr>
+          <w:noProof/>
+          <w:sz w:val="28"/>
+          <w:szCs w:val="28"/>
+          <w:lang w:eastAsia="fr-FR"/>
+        </w:rPr>
+        <w:drawing>
+          <wp:inline distT="0" distB="0" distL="0" distR="0">
+            <wp:extent cx="5760720" cy="3402550"/>
+            <wp:effectExtent l="19050" t="0" r="0" b="0"/>
+            <wp:docPr id="2" name="Image 1"/>
+            <wp:cNvGraphicFramePr>
+              <a:graphicFrameLocks xmlns:a="http://schemas.openxmlformats.org/drawingml/2006/main" noChangeAspect="1"/>
+            </wp:cNvGraphicFramePr>
+            <a:graphic xmlns:a="http://schemas.openxmlformats.org/drawingml/2006/main">
+              <a:graphicData uri="http://schemas.openxmlformats.org/drawingml/2006/picture">
+                <pic:pic xmlns:pic="http://schemas.openxmlformats.org/drawingml/2006/picture">
+                  <pic:nvPicPr>
+                    <pic:cNvPr id="0" name="Picture 1"/>
+                    <pic:cNvPicPr>
+                      <a:picLocks noChangeAspect="1" noChangeArrowheads="1"/>
+                    </pic:cNvPicPr>
+                  </pic:nvPicPr>
+                  <pic:blipFill>
+                    <a:blip r:embed="rId6"/>
+                    <a:srcRect/>
+                    <a:stretch>
+                      <a:fillRect/>
+                    </a:stretch>
+                  </pic:blipFill>
+                  <pic:spPr bwMode="auto">
+                    <a:xfrm>
+                      <a:off x="0" y="0"/>
+                      <a:ext cx="5760720" cy="3402550"/>
                     </a:xfrm>
                     <a:prstGeom prst="rect">
                       <a:avLst/>

</xml_diff>

<commit_message>
Tests unitaires : creation d'une offre #18 et Suite de dev des rapport et statistques #6
</commit_message>
<xml_diff>
--- a/TicketsJO/Documentattions/Test Unitaires.docx
+++ b/TicketsJO/Documentattions/Test Unitaires.docx
@@ -136,7 +136,14 @@
           <w:sz w:val="28"/>
           <w:szCs w:val="28"/>
         </w:rPr>
-        <w:t>Test de la creation d’unj événement par l’administrateur</w:t>
+        <w:t>Test de la creation d’un</w:t>
+      </w:r>
+      <w:r>
+        <w:rPr>
+          <w:sz w:val="28"/>
+          <w:szCs w:val="28"/>
+        </w:rPr>
+        <w:t xml:space="preserve"> événement par l’administrateur</w:t>
       </w:r>
     </w:p>
     <w:p>
@@ -264,6 +271,118 @@
         </w:drawing>
       </w:r>
     </w:p>
+    <w:p>
+      <w:pPr>
+        <w:rPr>
+          <w:sz w:val="28"/>
+          <w:szCs w:val="28"/>
+        </w:rPr>
+      </w:pPr>
+    </w:p>
+    <w:p>
+      <w:pPr>
+        <w:pStyle w:val="Paragraphedeliste"/>
+        <w:numPr>
+          <w:ilvl w:val="0"/>
+          <w:numId w:val="1"/>
+        </w:numPr>
+        <w:rPr>
+          <w:sz w:val="28"/>
+          <w:szCs w:val="28"/>
+        </w:rPr>
+      </w:pPr>
+      <w:r>
+        <w:rPr>
+          <w:sz w:val="28"/>
+          <w:szCs w:val="28"/>
+        </w:rPr>
+        <w:t>Test de la cré</w:t>
+      </w:r>
+      <w:r>
+        <w:rPr>
+          <w:sz w:val="28"/>
+          <w:szCs w:val="28"/>
+        </w:rPr>
+        <w:t xml:space="preserve">ation </w:t>
+      </w:r>
+      <w:r>
+        <w:rPr>
+          <w:sz w:val="28"/>
+          <w:szCs w:val="28"/>
+        </w:rPr>
+        <w:t>d’une offre</w:t>
+      </w:r>
+    </w:p>
+    <w:p>
+      <w:pPr>
+        <w:rPr>
+          <w:sz w:val="28"/>
+          <w:szCs w:val="28"/>
+        </w:rPr>
+      </w:pPr>
+    </w:p>
+    <w:p>
+      <w:pPr>
+        <w:rPr>
+          <w:sz w:val="28"/>
+          <w:szCs w:val="28"/>
+        </w:rPr>
+      </w:pPr>
+      <w:r>
+        <w:rPr>
+          <w:noProof/>
+          <w:sz w:val="28"/>
+          <w:szCs w:val="28"/>
+          <w:lang w:eastAsia="fr-FR"/>
+        </w:rPr>
+        <w:lastRenderedPageBreak/>
+        <w:drawing>
+          <wp:inline distT="0" distB="0" distL="0" distR="0">
+            <wp:extent cx="6212541" cy="3730076"/>
+            <wp:effectExtent l="19050" t="0" r="0" b="0"/>
+            <wp:docPr id="3" name="Image 1"/>
+            <wp:cNvGraphicFramePr>
+              <a:graphicFrameLocks xmlns:a="http://schemas.openxmlformats.org/drawingml/2006/main" noChangeAspect="1"/>
+            </wp:cNvGraphicFramePr>
+            <a:graphic xmlns:a="http://schemas.openxmlformats.org/drawingml/2006/main">
+              <a:graphicData uri="http://schemas.openxmlformats.org/drawingml/2006/picture">
+                <pic:pic xmlns:pic="http://schemas.openxmlformats.org/drawingml/2006/picture">
+                  <pic:nvPicPr>
+                    <pic:cNvPr id="0" name="Picture 1"/>
+                    <pic:cNvPicPr>
+                      <a:picLocks noChangeAspect="1" noChangeArrowheads="1"/>
+                    </pic:cNvPicPr>
+                  </pic:nvPicPr>
+                  <pic:blipFill>
+                    <a:blip r:embed="rId7"/>
+                    <a:srcRect/>
+                    <a:stretch>
+                      <a:fillRect/>
+                    </a:stretch>
+                  </pic:blipFill>
+                  <pic:spPr bwMode="auto">
+                    <a:xfrm>
+                      <a:off x="0" y="0"/>
+                      <a:ext cx="6209884" cy="3728481"/>
+                    </a:xfrm>
+                    <a:prstGeom prst="rect">
+                      <a:avLst/>
+                    </a:prstGeom>
+                    <a:noFill/>
+                    <a:ln w="9525">
+                      <a:noFill/>
+                      <a:miter lim="800000"/>
+                      <a:headEnd/>
+                      <a:tailEnd/>
+                    </a:ln>
+                  </pic:spPr>
+                </pic:pic>
+              </a:graphicData>
+            </a:graphic>
+          </wp:inline>
+        </w:drawing>
+      </w:r>
+    </w:p>
     <w:sectPr>
       <w:pgSz w:w="11906" w:h="16838"/>
       <w:pgMar w:top="1417" w:right="1417" w:bottom="1417" w:left="1417" w:header="708" w:footer="708" w:gutter="0"/>
@@ -365,8 +484,100 @@
       </w:pPr>
     </w:lvl>
   </w:abstractNum>
+  <w:abstractNum w:abstractNumId="1">
+    <w:nsid w:val="4B426D9C"/>
+    <w:multiLevelType w:val="hybridMultilevel"/>
+    <w:tmpl w:val="A9187870"/>
+    <w:lvl w:ilvl="0" w:tplc="DCC62040">
+      <w:start w:val="1"/>
+      <w:numFmt w:val="decimal"/>
+      <w:lvlText w:val="%1-"/>
+      <w:lvlJc w:val="left"/>
+      <w:pPr>
+        <w:ind w:left="720" w:hanging="360"/>
+      </w:pPr>
+      <w:rPr>
+        <w:rFonts w:hint="default"/>
+      </w:rPr>
+    </w:lvl>
+    <w:lvl w:ilvl="1" w:tplc="040C0019" w:tentative="1">
+      <w:start w:val="1"/>
+      <w:numFmt w:val="lowerLetter"/>
+      <w:lvlText w:val="%2."/>
+      <w:lvlJc w:val="left"/>
+      <w:pPr>
+        <w:ind w:left="1440" w:hanging="360"/>
+      </w:pPr>
+    </w:lvl>
+    <w:lvl w:ilvl="2" w:tplc="040C001B" w:tentative="1">
+      <w:start w:val="1"/>
+      <w:numFmt w:val="lowerRoman"/>
+      <w:lvlText w:val="%3."/>
+      <w:lvlJc w:val="right"/>
+      <w:pPr>
+        <w:ind w:left="2160" w:hanging="180"/>
+      </w:pPr>
+    </w:lvl>
+    <w:lvl w:ilvl="3" w:tplc="040C000F" w:tentative="1">
+      <w:start w:val="1"/>
+      <w:numFmt w:val="decimal"/>
+      <w:lvlText w:val="%4."/>
+      <w:lvlJc w:val="left"/>
+      <w:pPr>
+        <w:ind w:left="2880" w:hanging="360"/>
+      </w:pPr>
+    </w:lvl>
+    <w:lvl w:ilvl="4" w:tplc="040C0019" w:tentative="1">
+      <w:start w:val="1"/>
+      <w:numFmt w:val="lowerLetter"/>
+      <w:lvlText w:val="%5."/>
+      <w:lvlJc w:val="left"/>
+      <w:pPr>
+        <w:ind w:left="3600" w:hanging="360"/>
+      </w:pPr>
+    </w:lvl>
+    <w:lvl w:ilvl="5" w:tplc="040C001B" w:tentative="1">
+      <w:start w:val="1"/>
+      <w:numFmt w:val="lowerRoman"/>
+      <w:lvlText w:val="%6."/>
+      <w:lvlJc w:val="right"/>
+      <w:pPr>
+        <w:ind w:left="4320" w:hanging="180"/>
+      </w:pPr>
+    </w:lvl>
+    <w:lvl w:ilvl="6" w:tplc="040C000F" w:tentative="1">
+      <w:start w:val="1"/>
+      <w:numFmt w:val="decimal"/>
+      <w:lvlText w:val="%7."/>
+      <w:lvlJc w:val="left"/>
+      <w:pPr>
+        <w:ind w:left="5040" w:hanging="360"/>
+      </w:pPr>
+    </w:lvl>
+    <w:lvl w:ilvl="7" w:tplc="040C0019" w:tentative="1">
+      <w:start w:val="1"/>
+      <w:numFmt w:val="lowerLetter"/>
+      <w:lvlText w:val="%8."/>
+      <w:lvlJc w:val="left"/>
+      <w:pPr>
+        <w:ind w:left="5760" w:hanging="360"/>
+      </w:pPr>
+    </w:lvl>
+    <w:lvl w:ilvl="8" w:tplc="040C001B" w:tentative="1">
+      <w:start w:val="1"/>
+      <w:numFmt w:val="lowerRoman"/>
+      <w:lvlText w:val="%9."/>
+      <w:lvlJc w:val="right"/>
+      <w:pPr>
+        <w:ind w:left="6480" w:hanging="180"/>
+      </w:pPr>
+    </w:lvl>
+  </w:abstractNum>
   <w:num w:numId="1">
     <w:abstractNumId w:val="0"/>
+  </w:num>
+  <w:num w:numId="2">
+    <w:abstractNumId w:val="1"/>
   </w:num>
 </w:numbering>
 </file>

</xml_diff>